<commit_message>
group folding beta ready
</commit_message>
<xml_diff>
--- a/Шаблон_КП.docx
+++ b/Шаблон_КП.docx
@@ -170,11 +170,7 @@
       <w:pPr>
         <w:pStyle w:val="Normal"/>
         <w:jc w:val="center"/>
-        <w:rPr>
-          <w:b/>
-          <w:b/>
-          <w:bCs/>
-        </w:rPr>
+        <w:rPr/>
       </w:pPr>
       <w:r>
         <w:rPr>
@@ -187,6 +183,7 @@
     <w:p>
       <w:pPr>
         <w:pStyle w:val="Normal"/>
+        <w:jc w:val="center"/>
         <w:rPr/>
       </w:pPr>
       <w:r>
@@ -198,9 +195,17 @@
         <w:tblW w:w="10200" w:type="dxa"/>
         <w:jc w:val="left"/>
         <w:tblInd w:w="80" w:type="dxa"/>
+        <w:tblBorders>
+          <w:top w:val="single" w:sz="4" w:space="0" w:color="000000"/>
+          <w:left w:val="single" w:sz="4" w:space="0" w:color="000000"/>
+          <w:bottom w:val="single" w:sz="4" w:space="0" w:color="000000"/>
+          <w:right w:val="single" w:sz="4" w:space="0" w:color="000000"/>
+          <w:insideH w:val="single" w:sz="4" w:space="0" w:color="000000"/>
+          <w:insideV w:val="single" w:sz="4" w:space="0" w:color="000000"/>
+        </w:tblBorders>
         <w:tblCellMar>
           <w:top w:w="80" w:type="dxa"/>
-          <w:left w:w="80" w:type="dxa"/>
+          <w:left w:w="75" w:type="dxa"/>
           <w:bottom w:w="80" w:type="dxa"/>
           <w:right w:w="80" w:type="dxa"/>
         </w:tblCellMar>
@@ -209,10 +214,10 @@
         <w:gridCol w:w="613"/>
         <w:gridCol w:w="1750"/>
         <w:gridCol w:w="3636"/>
-        <w:gridCol w:w="802"/>
+        <w:gridCol w:w="803"/>
         <w:gridCol w:w="785"/>
         <w:gridCol w:w="1307"/>
-        <w:gridCol w:w="1306"/>
+        <w:gridCol w:w="1305"/>
       </w:tblGrid>
       <w:tr>
         <w:trPr>
@@ -226,8 +231,10 @@
               <w:left w:val="single" w:sz="4" w:space="0" w:color="000000"/>
               <w:bottom w:val="single" w:sz="4" w:space="0" w:color="000000"/>
               <w:right w:val="single" w:sz="4" w:space="0" w:color="000000"/>
+              <w:insideH w:val="single" w:sz="4" w:space="0" w:color="000000"/>
+              <w:insideV w:val="single" w:sz="4" w:space="0" w:color="000000"/>
             </w:tcBorders>
-            <w:shd w:color="auto" w:fill="auto" w:val="clear"/>
+            <w:shd w:fill="auto" w:val="clear"/>
           </w:tcPr>
           <w:p>
             <w:pPr>
@@ -270,8 +277,10 @@
               <w:left w:val="single" w:sz="4" w:space="0" w:color="000000"/>
               <w:bottom w:val="single" w:sz="4" w:space="0" w:color="000000"/>
               <w:right w:val="single" w:sz="4" w:space="0" w:color="000000"/>
+              <w:insideH w:val="single" w:sz="4" w:space="0" w:color="000000"/>
+              <w:insideV w:val="single" w:sz="4" w:space="0" w:color="000000"/>
             </w:tcBorders>
-            <w:shd w:color="auto" w:fill="auto" w:val="clear"/>
+            <w:shd w:fill="auto" w:val="clear"/>
           </w:tcPr>
           <w:p>
             <w:pPr>
@@ -312,8 +321,10 @@
               <w:left w:val="single" w:sz="4" w:space="0" w:color="000000"/>
               <w:bottom w:val="single" w:sz="4" w:space="0" w:color="000000"/>
               <w:right w:val="single" w:sz="4" w:space="0" w:color="000000"/>
+              <w:insideH w:val="single" w:sz="4" w:space="0" w:color="000000"/>
+              <w:insideV w:val="single" w:sz="4" w:space="0" w:color="000000"/>
             </w:tcBorders>
-            <w:shd w:color="auto" w:fill="auto" w:val="clear"/>
+            <w:shd w:fill="auto" w:val="clear"/>
           </w:tcPr>
           <w:p>
             <w:pPr>
@@ -348,13 +359,16 @@
         </w:tc>
         <w:tc>
           <w:tcPr>
-            <w:tcW w:w="802" w:type="dxa"/>
+            <w:tcW w:w="803" w:type="dxa"/>
             <w:tcBorders>
               <w:top w:val="single" w:sz="4" w:space="0" w:color="000000"/>
               <w:left w:val="single" w:sz="4" w:space="0" w:color="000000"/>
               <w:bottom w:val="single" w:sz="4" w:space="0" w:color="000000"/>
+              <w:right w:val="single" w:sz="4" w:space="0" w:color="000000"/>
+              <w:insideH w:val="single" w:sz="4" w:space="0" w:color="000000"/>
+              <w:insideV w:val="single" w:sz="4" w:space="0" w:color="000000"/>
             </w:tcBorders>
-            <w:shd w:color="auto" w:fill="auto" w:val="clear"/>
+            <w:shd w:fill="auto" w:val="clear"/>
           </w:tcPr>
           <w:p>
             <w:pPr>
@@ -396,8 +410,10 @@
               <w:left w:val="single" w:sz="4" w:space="0" w:color="000000"/>
               <w:bottom w:val="single" w:sz="4" w:space="0" w:color="000000"/>
               <w:right w:val="single" w:sz="4" w:space="0" w:color="000000"/>
+              <w:insideH w:val="single" w:sz="4" w:space="0" w:color="000000"/>
+              <w:insideV w:val="single" w:sz="4" w:space="0" w:color="000000"/>
             </w:tcBorders>
-            <w:shd w:color="auto" w:fill="auto" w:val="clear"/>
+            <w:shd w:fill="auto" w:val="clear"/>
           </w:tcPr>
           <w:p>
             <w:pPr>
@@ -438,8 +454,10 @@
               <w:left w:val="single" w:sz="4" w:space="0" w:color="000000"/>
               <w:bottom w:val="single" w:sz="4" w:space="0" w:color="000000"/>
               <w:right w:val="single" w:sz="4" w:space="0" w:color="000000"/>
+              <w:insideH w:val="single" w:sz="4" w:space="0" w:color="000000"/>
+              <w:insideV w:val="single" w:sz="4" w:space="0" w:color="000000"/>
             </w:tcBorders>
-            <w:shd w:color="auto" w:fill="auto" w:val="clear"/>
+            <w:shd w:fill="auto" w:val="clear"/>
           </w:tcPr>
           <w:p>
             <w:pPr>
@@ -468,32 +486,22 @@
                 <w:shd w:fill="auto" w:val="clear"/>
                 <w:lang w:val="ru-RU"/>
               </w:rPr>
-              <w:t xml:space="preserve">Цена без НДС, </w:t>
-            </w:r>
-            <w:r>
-              <w:rPr>
-                <w:rFonts w:ascii="Arial" w:hAnsi="Arial"/>
-                <w:b/>
-                <w:bCs/>
-                <w:sz w:val="16"/>
-                <w:szCs w:val="16"/>
-                <w:shd w:fill="auto" w:val="clear"/>
-                <w:lang w:val="ru-RU"/>
-              </w:rPr>
-              <w:t>руб</w:t>
+              <w:t>Цена без НДС, руб</w:t>
             </w:r>
           </w:p>
         </w:tc>
         <w:tc>
           <w:tcPr>
-            <w:tcW w:w="1306" w:type="dxa"/>
+            <w:tcW w:w="1305" w:type="dxa"/>
             <w:tcBorders>
               <w:top w:val="single" w:sz="4" w:space="0" w:color="000000"/>
               <w:left w:val="single" w:sz="4" w:space="0" w:color="000000"/>
               <w:bottom w:val="single" w:sz="4" w:space="0" w:color="000000"/>
               <w:right w:val="single" w:sz="4" w:space="0" w:color="000000"/>
+              <w:insideH w:val="single" w:sz="4" w:space="0" w:color="000000"/>
+              <w:insideV w:val="single" w:sz="4" w:space="0" w:color="000000"/>
             </w:tcBorders>
-            <w:shd w:color="auto" w:fill="auto" w:val="clear"/>
+            <w:shd w:fill="auto" w:val="clear"/>
           </w:tcPr>
           <w:p>
             <w:pPr>
@@ -522,19 +530,7 @@
                 <w:shd w:fill="auto" w:val="clear"/>
                 <w:lang w:val="ru-RU"/>
               </w:rPr>
-              <w:t xml:space="preserve">Сумма без НДС, </w:t>
-            </w:r>
-            <w:r>
-              <w:rPr>
-                <w:rFonts w:ascii="Arial" w:hAnsi="Arial"/>
-                <w:b/>
-                <w:bCs/>
-                <w:sz w:val="16"/>
-                <w:szCs w:val="16"/>
-                <w:shd w:fill="auto" w:val="clear"/>
-                <w:lang w:val="ru-RU"/>
-              </w:rPr>
-              <w:t>руб</w:t>
+              <w:t>Сумма без НДС, руб</w:t>
             </w:r>
           </w:p>
         </w:tc>
@@ -552,8 +548,10 @@
               <w:left w:val="single" w:sz="4" w:space="0" w:color="000000"/>
               <w:bottom w:val="single" w:sz="4" w:space="0" w:color="000000"/>
               <w:right w:val="single" w:sz="4" w:space="0" w:color="000000"/>
+              <w:insideH w:val="single" w:sz="4" w:space="0" w:color="000000"/>
+              <w:insideV w:val="single" w:sz="4" w:space="0" w:color="000000"/>
             </w:tcBorders>
-            <w:shd w:color="auto" w:fill="auto" w:val="clear"/>
+            <w:shd w:fill="auto" w:val="clear"/>
           </w:tcPr>
           <w:p>
             <w:pPr>
@@ -598,8 +596,10 @@
               <w:left w:val="single" w:sz="4" w:space="0" w:color="000000"/>
               <w:bottom w:val="single" w:sz="4" w:space="0" w:color="000000"/>
               <w:right w:val="single" w:sz="4" w:space="0" w:color="000000"/>
+              <w:insideH w:val="single" w:sz="4" w:space="0" w:color="000000"/>
+              <w:insideV w:val="single" w:sz="4" w:space="0" w:color="000000"/>
             </w:tcBorders>
-            <w:shd w:color="auto" w:fill="auto" w:val="clear"/>
+            <w:shd w:fill="auto" w:val="clear"/>
           </w:tcPr>
           <w:p>
             <w:pPr>
@@ -662,8 +662,10 @@
               <w:left w:val="single" w:sz="4" w:space="0" w:color="000000"/>
               <w:bottom w:val="single" w:sz="4" w:space="0" w:color="000000"/>
               <w:right w:val="single" w:sz="4" w:space="0" w:color="000000"/>
+              <w:insideH w:val="single" w:sz="4" w:space="0" w:color="000000"/>
+              <w:insideV w:val="single" w:sz="4" w:space="0" w:color="000000"/>
             </w:tcBorders>
-            <w:shd w:color="auto" w:fill="auto" w:val="clear"/>
+            <w:shd w:fill="auto" w:val="clear"/>
           </w:tcPr>
           <w:p>
             <w:pPr>
@@ -689,25 +691,7 @@
                 <w:szCs w:val="16"/>
                 <w:lang w:val="en-US"/>
               </w:rPr>
-              <w:t xml:space="preserve">{{ </w:t>
-            </w:r>
-            <w:r>
-              <w:rPr>
-                <w:rFonts w:ascii="Arial" w:hAnsi="Arial"/>
-                <w:sz w:val="16"/>
-                <w:szCs w:val="16"/>
-                <w:lang w:val="en-US"/>
-              </w:rPr>
-              <w:t>item.number</w:t>
-            </w:r>
-            <w:r>
-              <w:rPr>
-                <w:rFonts w:ascii="Arial" w:hAnsi="Arial"/>
-                <w:sz w:val="16"/>
-                <w:szCs w:val="16"/>
-                <w:lang w:val="en-US"/>
-              </w:rPr>
-              <w:t xml:space="preserve"> }}</w:t>
+              <w:t>{{ item.number }}</w:t>
             </w:r>
           </w:p>
         </w:tc>
@@ -719,8 +703,10 @@
               <w:left w:val="single" w:sz="4" w:space="0" w:color="000000"/>
               <w:bottom w:val="single" w:sz="4" w:space="0" w:color="000000"/>
               <w:right w:val="single" w:sz="4" w:space="0" w:color="000000"/>
+              <w:insideH w:val="single" w:sz="4" w:space="0" w:color="000000"/>
+              <w:insideV w:val="single" w:sz="4" w:space="0" w:color="000000"/>
             </w:tcBorders>
-            <w:shd w:color="auto" w:fill="auto" w:val="clear"/>
+            <w:shd w:fill="auto" w:val="clear"/>
           </w:tcPr>
           <w:p>
             <w:pPr>
@@ -759,8 +745,10 @@
               <w:left w:val="single" w:sz="4" w:space="0" w:color="000000"/>
               <w:bottom w:val="single" w:sz="4" w:space="0" w:color="000000"/>
               <w:right w:val="single" w:sz="4" w:space="0" w:color="000000"/>
+              <w:insideH w:val="single" w:sz="4" w:space="0" w:color="000000"/>
+              <w:insideV w:val="single" w:sz="4" w:space="0" w:color="000000"/>
             </w:tcBorders>
-            <w:shd w:color="auto" w:fill="auto" w:val="clear"/>
+            <w:shd w:fill="auto" w:val="clear"/>
           </w:tcPr>
           <w:p>
             <w:pPr>
@@ -793,13 +781,16 @@
         </w:tc>
         <w:tc>
           <w:tcPr>
-            <w:tcW w:w="802" w:type="dxa"/>
+            <w:tcW w:w="803" w:type="dxa"/>
             <w:tcBorders>
               <w:top w:val="single" w:sz="4" w:space="0" w:color="000000"/>
               <w:left w:val="single" w:sz="4" w:space="0" w:color="000000"/>
               <w:bottom w:val="single" w:sz="4" w:space="0" w:color="000000"/>
+              <w:right w:val="single" w:sz="4" w:space="0" w:color="000000"/>
+              <w:insideH w:val="single" w:sz="4" w:space="0" w:color="000000"/>
+              <w:insideV w:val="single" w:sz="4" w:space="0" w:color="000000"/>
             </w:tcBorders>
-            <w:shd w:color="auto" w:fill="auto" w:val="clear"/>
+            <w:shd w:fill="auto" w:val="clear"/>
           </w:tcPr>
           <w:p>
             <w:pPr>
@@ -836,8 +827,10 @@
               <w:left w:val="single" w:sz="4" w:space="0" w:color="000000"/>
               <w:bottom w:val="single" w:sz="4" w:space="0" w:color="000000"/>
               <w:right w:val="single" w:sz="4" w:space="0" w:color="000000"/>
+              <w:insideH w:val="single" w:sz="4" w:space="0" w:color="000000"/>
+              <w:insideV w:val="single" w:sz="4" w:space="0" w:color="000000"/>
             </w:tcBorders>
-            <w:shd w:color="auto" w:fill="auto" w:val="clear"/>
+            <w:shd w:fill="auto" w:val="clear"/>
           </w:tcPr>
           <w:p>
             <w:pPr>
@@ -876,8 +869,10 @@
               <w:left w:val="single" w:sz="4" w:space="0" w:color="000000"/>
               <w:bottom w:val="single" w:sz="4" w:space="0" w:color="000000"/>
               <w:right w:val="single" w:sz="4" w:space="0" w:color="000000"/>
+              <w:insideH w:val="single" w:sz="4" w:space="0" w:color="000000"/>
+              <w:insideV w:val="single" w:sz="4" w:space="0" w:color="000000"/>
             </w:tcBorders>
-            <w:shd w:color="auto" w:fill="auto" w:val="clear"/>
+            <w:shd w:fill="auto" w:val="clear"/>
           </w:tcPr>
           <w:p>
             <w:pPr>
@@ -910,14 +905,16 @@
         </w:tc>
         <w:tc>
           <w:tcPr>
-            <w:tcW w:w="1306" w:type="dxa"/>
+            <w:tcW w:w="1305" w:type="dxa"/>
             <w:tcBorders>
               <w:top w:val="single" w:sz="4" w:space="0" w:color="000000"/>
               <w:left w:val="single" w:sz="4" w:space="0" w:color="000000"/>
               <w:bottom w:val="single" w:sz="4" w:space="0" w:color="000000"/>
               <w:right w:val="single" w:sz="4" w:space="0" w:color="000000"/>
+              <w:insideH w:val="single" w:sz="4" w:space="0" w:color="000000"/>
+              <w:insideV w:val="single" w:sz="4" w:space="0" w:color="000000"/>
             </w:tcBorders>
-            <w:shd w:color="auto" w:fill="auto" w:val="clear"/>
+            <w:shd w:fill="auto" w:val="clear"/>
           </w:tcPr>
           <w:p>
             <w:pPr>
@@ -945,6 +942,53 @@
                 <w:lang w:val="en-US"/>
               </w:rPr>
               <w:t>{{ item.subtotal }}</w:t>
+            </w:r>
+          </w:p>
+        </w:tc>
+      </w:tr>
+      <w:tr>
+        <w:trPr>
+          <w:trHeight w:val="245" w:hRule="atLeast"/>
+        </w:trPr>
+        <w:tc>
+          <w:tcPr>
+            <w:tcW w:w="10199" w:type="dxa"/>
+            <w:gridSpan w:val="7"/>
+            <w:tcBorders>
+              <w:left w:val="single" w:sz="4" w:space="0" w:color="000000"/>
+              <w:bottom w:val="single" w:sz="4" w:space="0" w:color="000000"/>
+              <w:right w:val="single" w:sz="4" w:space="0" w:color="000000"/>
+              <w:insideH w:val="single" w:sz="4" w:space="0" w:color="000000"/>
+              <w:insideV w:val="single" w:sz="4" w:space="0" w:color="000000"/>
+            </w:tcBorders>
+            <w:shd w:fill="auto" w:val="clear"/>
+          </w:tcPr>
+          <w:p>
+            <w:pPr>
+              <w:pStyle w:val="Normal"/>
+              <w:numPr>
+                <w:ilvl w:val="0"/>
+                <w:numId w:val="0"/>
+              </w:numPr>
+              <w:spacing w:lineRule="auto" w:line="240" w:before="0" w:after="0"/>
+              <w:ind w:left="0" w:right="0" w:hanging="0"/>
+              <w:jc w:val="center"/>
+              <w:outlineLvl w:val="0"/>
+              <w:rPr>
+                <w:rFonts w:ascii="Arial" w:hAnsi="Arial"/>
+                <w:sz w:val="16"/>
+                <w:szCs w:val="16"/>
+              </w:rPr>
+            </w:pPr>
+            <w:r>
+              <w:rPr>
+                <w:rFonts w:ascii="Arial" w:hAnsi="Arial"/>
+                <w:sz w:val="16"/>
+                <w:szCs w:val="16"/>
+                <w:shd w:fill="auto" w:val="clear"/>
+                <w:lang w:val="en-US"/>
+              </w:rPr>
+              <w:t>{%tr else %}</w:t>
             </w:r>
           </w:p>
         </w:tc>
@@ -962,8 +1006,10 @@
               <w:left w:val="single" w:sz="4" w:space="0" w:color="000000"/>
               <w:bottom w:val="single" w:sz="4" w:space="0" w:color="000000"/>
               <w:right w:val="single" w:sz="4" w:space="0" w:color="000000"/>
+              <w:insideH w:val="single" w:sz="4" w:space="0" w:color="000000"/>
+              <w:insideV w:val="single" w:sz="4" w:space="0" w:color="000000"/>
             </w:tcBorders>
-            <w:shd w:color="auto" w:fill="auto" w:val="clear"/>
+            <w:shd w:fill="auto" w:val="clear"/>
           </w:tcPr>
           <w:p>
             <w:pPr>
@@ -987,10 +1033,8 @@
                 <w:rFonts w:ascii="Arial" w:hAnsi="Arial"/>
                 <w:sz w:val="16"/>
                 <w:szCs w:val="16"/>
-                <w:shd w:fill="auto" w:val="clear"/>
-                <w:lang w:val="en-US"/>
-              </w:rPr>
-              <w:t>{%tr else %}</w:t>
+              </w:rPr>
+              <w:t>{%tr if item.display_type == “line_section” %}</w:t>
             </w:r>
           </w:p>
         </w:tc>
@@ -1008,49 +1052,8 @@
               <w:left w:val="single" w:sz="4" w:space="0" w:color="000000"/>
               <w:bottom w:val="single" w:sz="4" w:space="0" w:color="000000"/>
               <w:right w:val="single" w:sz="4" w:space="0" w:color="000000"/>
-            </w:tcBorders>
-            <w:shd w:color="auto" w:fill="auto" w:val="clear"/>
-          </w:tcPr>
-          <w:p>
-            <w:pPr>
-              <w:pStyle w:val="Normal"/>
-              <w:numPr>
-                <w:ilvl w:val="0"/>
-                <w:numId w:val="0"/>
-              </w:numPr>
-              <w:spacing w:lineRule="auto" w:line="240" w:before="0" w:after="0"/>
-              <w:ind w:left="0" w:right="0" w:hanging="0"/>
-              <w:jc w:val="center"/>
-              <w:outlineLvl w:val="0"/>
-              <w:rPr>
-                <w:rFonts w:ascii="Arial" w:hAnsi="Arial"/>
-                <w:sz w:val="16"/>
-                <w:szCs w:val="16"/>
-              </w:rPr>
-            </w:pPr>
-            <w:r>
-              <w:rPr>
-                <w:rFonts w:ascii="Arial" w:hAnsi="Arial"/>
-                <w:sz w:val="16"/>
-                <w:szCs w:val="16"/>
-              </w:rPr>
-              <w:t>{%tr if item.display_type == “line_section” %}</w:t>
-            </w:r>
-          </w:p>
-        </w:tc>
-      </w:tr>
-      <w:tr>
-        <w:trPr>
-          <w:trHeight w:val="245" w:hRule="atLeast"/>
-        </w:trPr>
-        <w:tc>
-          <w:tcPr>
-            <w:tcW w:w="10199" w:type="dxa"/>
-            <w:gridSpan w:val="7"/>
-            <w:tcBorders>
-              <w:left w:val="single" w:sz="4" w:space="0" w:color="000000"/>
-              <w:bottom w:val="single" w:sz="4" w:space="0" w:color="000000"/>
-              <w:right w:val="single" w:sz="4" w:space="0" w:color="000000"/>
+              <w:insideH w:val="single" w:sz="4" w:space="0" w:color="000000"/>
+              <w:insideV w:val="single" w:sz="4" w:space="0" w:color="000000"/>
             </w:tcBorders>
             <w:shd w:fill="DDDDDD" w:val="clear"/>
           </w:tcPr>
@@ -1097,8 +1100,10 @@
               <w:left w:val="single" w:sz="4" w:space="0" w:color="000000"/>
               <w:bottom w:val="single" w:sz="4" w:space="0" w:color="000000"/>
               <w:right w:val="single" w:sz="4" w:space="0" w:color="000000"/>
+              <w:insideH w:val="single" w:sz="4" w:space="0" w:color="000000"/>
+              <w:insideV w:val="single" w:sz="4" w:space="0" w:color="000000"/>
             </w:tcBorders>
-            <w:shd w:color="auto" w:fill="auto" w:val="clear"/>
+            <w:shd w:fill="auto" w:val="clear"/>
           </w:tcPr>
           <w:p>
             <w:pPr>
@@ -1129,39 +1134,7 @@
                 <w:sz w:val="16"/>
                 <w:szCs w:val="16"/>
               </w:rPr>
-              <w:t xml:space="preserve">{%tr </w:t>
-            </w:r>
-            <w:r>
-              <w:rPr>
-                <w:rFonts w:ascii="Arial" w:hAnsi="Arial"/>
-                <w:sz w:val="16"/>
-                <w:szCs w:val="16"/>
-              </w:rPr>
-              <w:t>el</w:t>
-            </w:r>
-            <w:r>
-              <w:rPr>
-                <w:rFonts w:ascii="Arial" w:hAnsi="Arial"/>
-                <w:sz w:val="16"/>
-                <w:szCs w:val="16"/>
-              </w:rPr>
-              <w:t>if item.display_type == “line_</w:t>
-            </w:r>
-            <w:r>
-              <w:rPr>
-                <w:rFonts w:ascii="Arial" w:hAnsi="Arial"/>
-                <w:sz w:val="16"/>
-                <w:szCs w:val="16"/>
-              </w:rPr>
-              <w:t>note</w:t>
-            </w:r>
-            <w:r>
-              <w:rPr>
-                <w:rFonts w:ascii="Arial" w:hAnsi="Arial"/>
-                <w:sz w:val="16"/>
-                <w:szCs w:val="16"/>
-              </w:rPr>
-              <w:t>” %}</w:t>
+              <w:t>{%tr elif item.display_type == “line_note” %}</w:t>
             </w:r>
           </w:p>
         </w:tc>
@@ -1175,11 +1148,14 @@
             <w:tcW w:w="10199" w:type="dxa"/>
             <w:gridSpan w:val="7"/>
             <w:tcBorders>
+              <w:top w:val="single" w:sz="4" w:space="0" w:color="000000"/>
               <w:left w:val="single" w:sz="4" w:space="0" w:color="000000"/>
               <w:bottom w:val="single" w:sz="4" w:space="0" w:color="000000"/>
               <w:right w:val="single" w:sz="4" w:space="0" w:color="000000"/>
+              <w:insideH w:val="single" w:sz="4" w:space="0" w:color="000000"/>
+              <w:insideV w:val="single" w:sz="4" w:space="0" w:color="000000"/>
             </w:tcBorders>
-            <w:shd w:color="auto" w:fill="auto" w:val="clear"/>
+            <w:shd w:fill="auto" w:val="clear"/>
           </w:tcPr>
           <w:p>
             <w:pPr>
@@ -1229,11 +1205,14 @@
             <w:tcW w:w="10199" w:type="dxa"/>
             <w:gridSpan w:val="7"/>
             <w:tcBorders>
+              <w:top w:val="single" w:sz="4" w:space="0" w:color="000000"/>
               <w:left w:val="single" w:sz="4" w:space="0" w:color="000000"/>
               <w:bottom w:val="single" w:sz="4" w:space="0" w:color="000000"/>
               <w:right w:val="single" w:sz="4" w:space="0" w:color="000000"/>
+              <w:insideH w:val="single" w:sz="4" w:space="0" w:color="000000"/>
+              <w:insideV w:val="single" w:sz="4" w:space="0" w:color="000000"/>
             </w:tcBorders>
-            <w:shd w:color="auto" w:fill="auto" w:val="clear"/>
+            <w:shd w:fill="auto" w:val="clear"/>
           </w:tcPr>
           <w:p>
             <w:pPr>
@@ -1303,11 +1282,14 @@
             <w:tcW w:w="10199" w:type="dxa"/>
             <w:gridSpan w:val="7"/>
             <w:tcBorders>
+              <w:top w:val="single" w:sz="4" w:space="0" w:color="000000"/>
               <w:left w:val="single" w:sz="4" w:space="0" w:color="000000"/>
               <w:bottom w:val="single" w:sz="4" w:space="0" w:color="000000"/>
               <w:right w:val="single" w:sz="4" w:space="0" w:color="000000"/>
+              <w:insideH w:val="single" w:sz="4" w:space="0" w:color="000000"/>
+              <w:insideV w:val="single" w:sz="4" w:space="0" w:color="000000"/>
             </w:tcBorders>
-            <w:shd w:color="auto" w:fill="auto" w:val="clear"/>
+            <w:shd w:fill="auto" w:val="clear"/>
           </w:tcPr>
           <w:p>
             <w:pPr>
@@ -1381,8 +1363,10 @@
               <w:left w:val="single" w:sz="4" w:space="0" w:color="000000"/>
               <w:bottom w:val="single" w:sz="4" w:space="0" w:color="000000"/>
               <w:right w:val="single" w:sz="4" w:space="0" w:color="000000"/>
+              <w:insideH w:val="single" w:sz="4" w:space="0" w:color="000000"/>
+              <w:insideV w:val="single" w:sz="4" w:space="0" w:color="000000"/>
             </w:tcBorders>
-            <w:shd w:color="auto" w:fill="auto" w:val="clear"/>
+            <w:shd w:fill="auto" w:val="clear"/>
           </w:tcPr>
           <w:p>
             <w:pPr>
@@ -1501,7 +1485,17 @@
       </w:pPr>
       <w:r>
         <w:rPr/>
-        <w:t>Всего наименований {{ products_amount }}, на сумму {{ amount_total }}{{ currency_symbol }},</w:t>
+        <w:t xml:space="preserve">Всего наименований {{ </w:t>
+      </w:r>
+      <w:bookmarkStart w:id="0" w:name="__DdeLink__329_3647382962"/>
+      <w:r>
+        <w:rPr/>
+        <w:t xml:space="preserve">products_amount </w:t>
+      </w:r>
+      <w:bookmarkEnd w:id="0"/>
+      <w:r>
+        <w:rPr/>
+        <w:t>}}, на сумму {{ amount_total }}{{ currency_symbol }},</w:t>
       </w:r>
     </w:p>
     <w:p>
@@ -1519,29 +1513,11 @@
           <w:i/>
           <w:iCs/>
         </w:rPr>
-        <w:t xml:space="preserve">{{ </w:t>
-      </w:r>
-      <w:r>
-        <w:rPr>
-          <w:i/>
-          <w:iCs/>
-        </w:rPr>
-        <w:t>currency</w:t>
-      </w:r>
-      <w:r>
-        <w:rPr>
-          <w:i/>
-          <w:iCs/>
-        </w:rPr>
-        <w:t>2words(amount_total) }}</w:t>
-      </w:r>
-      <w:r>
-        <w:rPr/>
-        <w:t>)</w:t>
-      </w:r>
-      <w:r>
-        <w:rPr/>
-        <w:t xml:space="preserve">. </w:t>
+        <w:t>{{ currency2words(amount_total) }}</w:t>
+      </w:r>
+      <w:r>
+        <w:rPr/>
+        <w:t xml:space="preserve">). </w:t>
       </w:r>
     </w:p>
     <w:p>
@@ -1575,24 +1551,72 @@
     <w:p>
       <w:pPr>
         <w:pStyle w:val="Normal"/>
-        <w:rPr/>
-      </w:pPr>
-      <w:r>
-        <w:rPr/>
-      </w:r>
-    </w:p>
-    <w:p>
-      <w:pPr>
-        <w:pStyle w:val="Normal"/>
-        <w:rPr/>
-      </w:pPr>
-      <w:r>
-        <w:rPr/>
-      </w:r>
-    </w:p>
-    <w:p>
-      <w:pPr>
-        <w:pStyle w:val="Normal"/>
+        <w:keepNext w:val="true"/>
+        <w:rPr/>
+      </w:pPr>
+      <w:r>
+        <w:rPr/>
+        <w:drawing>
+          <wp:anchor behindDoc="1" distT="0" distB="0" distL="0" distR="0" simplePos="0" locked="0" layoutInCell="1" allowOverlap="1" relativeHeight="5">
+            <wp:simplePos x="0" y="0"/>
+            <wp:positionH relativeFrom="column">
+              <wp:posOffset>3321050</wp:posOffset>
+            </wp:positionH>
+            <wp:positionV relativeFrom="paragraph">
+              <wp:posOffset>98425</wp:posOffset>
+            </wp:positionV>
+            <wp:extent cx="1988185" cy="1612900"/>
+            <wp:effectExtent l="0" t="0" r="0" b="0"/>
+            <wp:wrapNone/>
+            <wp:docPr id="1" name="Image1" descr=""/>
+            <wp:cNvGraphicFramePr>
+              <a:graphicFrameLocks xmlns:a="http://schemas.openxmlformats.org/drawingml/2006/main" noChangeAspect="1"/>
+            </wp:cNvGraphicFramePr>
+            <a:graphic xmlns:a="http://schemas.openxmlformats.org/drawingml/2006/main">
+              <a:graphicData uri="http://schemas.openxmlformats.org/drawingml/2006/picture">
+                <pic:pic xmlns:pic="http://schemas.openxmlformats.org/drawingml/2006/picture">
+                  <pic:nvPicPr>
+                    <pic:cNvPr id="1" name="Image1" descr=""/>
+                    <pic:cNvPicPr>
+                      <a:picLocks noChangeAspect="1" noChangeArrowheads="1"/>
+                    </pic:cNvPicPr>
+                  </pic:nvPicPr>
+                  <pic:blipFill>
+                    <a:blip r:embed="rId2"/>
+                    <a:stretch>
+                      <a:fillRect/>
+                    </a:stretch>
+                  </pic:blipFill>
+                  <pic:spPr bwMode="auto">
+                    <a:xfrm>
+                      <a:off x="0" y="0"/>
+                      <a:ext cx="1988185" cy="1612900"/>
+                    </a:xfrm>
+                    <a:prstGeom prst="rect">
+                      <a:avLst/>
+                    </a:prstGeom>
+                  </pic:spPr>
+                </pic:pic>
+              </a:graphicData>
+            </a:graphic>
+          </wp:anchor>
+        </w:drawing>
+      </w:r>
+    </w:p>
+    <w:p>
+      <w:pPr>
+        <w:pStyle w:val="Normal"/>
+        <w:keepNext w:val="true"/>
+        <w:rPr/>
+      </w:pPr>
+      <w:r>
+        <w:rPr/>
+      </w:r>
+    </w:p>
+    <w:p>
+      <w:pPr>
+        <w:pStyle w:val="Normal"/>
+        <w:keepNext w:val="true"/>
         <w:rPr/>
       </w:pPr>
       <w:r>
@@ -1621,7 +1645,7 @@
       </w:r>
     </w:p>
     <w:sectPr>
-      <w:headerReference w:type="default" r:id="rId2"/>
+      <w:headerReference w:type="default" r:id="rId3"/>
       <w:type w:val="nextPage"/>
       <w:pgSz w:w="11906" w:h="16838"/>
       <w:pgMar w:left="1134" w:right="567" w:header="1701" w:top="2260" w:footer="0" w:bottom="1134" w:gutter="0"/>
@@ -1638,7 +1662,7 @@
 <w:hdr xmlns:o="urn:schemas-microsoft-com:office:office" xmlns:r="http://schemas.openxmlformats.org/officeDocument/2006/relationships" xmlns:v="urn:schemas-microsoft-com:vml" xmlns:w="http://schemas.openxmlformats.org/wordprocessingml/2006/main" xmlns:w10="urn:schemas-microsoft-com:office:word" xmlns:wp="http://schemas.openxmlformats.org/drawingml/2006/wordprocessingDrawing" xmlns:wps="http://schemas.microsoft.com/office/word/2010/wordprocessingShape" xmlns:wpg="http://schemas.microsoft.com/office/word/2010/wordprocessingGroup" xmlns:mc="http://schemas.openxmlformats.org/markup-compatibility/2006" xmlns:wp14="http://schemas.microsoft.com/office/word/2010/wordprocessingDrawing" xmlns:w14="http://schemas.microsoft.com/office/word/2010/wordml" mc:Ignorable="w14 wp14">
   <w:p>
     <w:pPr>
-      <w:pStyle w:val="Style22"/>
+      <w:pStyle w:val="Header"/>
       <w:rPr/>
     </w:pPr>
     <w:r>
@@ -1654,10 +1678,10 @@
               <wp:positionV relativeFrom="paragraph">
                 <wp:posOffset>-671195</wp:posOffset>
               </wp:positionV>
-              <wp:extent cx="3218815" cy="451485"/>
+              <wp:extent cx="3220720" cy="453390"/>
               <wp:effectExtent l="0" t="0" r="0" b="0"/>
               <wp:wrapNone/>
-              <wp:docPr id="1" name="Фигура1"/>
+              <wp:docPr id="2" name="Фигура1"/>
               <a:graphic xmlns:a="http://schemas.openxmlformats.org/drawingml/2006/main">
                 <a:graphicData uri="http://schemas.microsoft.com/office/word/2010/wordprocessingShape">
                   <wps:wsp>
@@ -1665,7 +1689,7 @@
                     <wps:spPr>
                       <a:xfrm>
                         <a:off x="0" y="0"/>
-                        <a:ext cx="3218040" cy="450720"/>
+                        <a:ext cx="3220200" cy="452880"/>
                       </a:xfrm>
                       <a:prstGeom prst="rect">
                         <a:avLst/>
@@ -1690,7 +1714,7 @@
         </mc:Choice>
         <mc:Fallback>
           <w:pict>
-            <v:rect id="shape_0" ID="Фигура1" stroked="f" style="position:absolute;margin-left:221.35pt;margin-top:-52.85pt;width:253.35pt;height:35.45pt">
+            <v:rect id="shape_0" ID="Фигура1" stroked="f" style="position:absolute;margin-left:221.35pt;margin-top:-52.85pt;width:253.5pt;height:35.6pt">
               <w10:wrap type="none"/>
               <v:fill o:detectmouseclick="t" on="false"/>
               <v:stroke color="#3465a4" joinstyle="round" endcap="flat"/>
@@ -1709,10 +1733,10 @@
               <wp:positionV relativeFrom="paragraph">
                 <wp:posOffset>-737235</wp:posOffset>
               </wp:positionV>
-              <wp:extent cx="3181985" cy="718185"/>
+              <wp:extent cx="3183890" cy="718185"/>
               <wp:effectExtent l="0" t="0" r="0" b="0"/>
               <wp:wrapNone/>
-              <wp:docPr id="2" name="Фигура2"/>
+              <wp:docPr id="3" name="Фигура2"/>
               <a:graphic xmlns:a="http://schemas.openxmlformats.org/drawingml/2006/main">
                 <a:graphicData uri="http://schemas.microsoft.com/office/word/2010/wordprocessingShape">
                   <wps:wsp>
@@ -1720,7 +1744,7 @@
                     <wps:spPr>
                       <a:xfrm>
                         <a:off x="0" y="0"/>
-                        <a:ext cx="3181320" cy="717480"/>
+                        <a:ext cx="3183120" cy="717480"/>
                       </a:xfrm>
                       <a:prstGeom prst="rect">
                         <a:avLst/>
@@ -1740,8 +1764,8 @@
                       <w:txbxContent>
                         <w:p>
                           <w:pPr>
-                            <w:pStyle w:val="Style20"/>
-                            <w:overflowPunct w:val="false"/>
+                            <w:pStyle w:val="Style17"/>
+                            <w:overflowPunct w:val="true"/>
                             <w:spacing w:lineRule="exact" w:line="283"/>
                             <w:rPr/>
                           </w:pPr>
@@ -1803,8 +1827,8 @@
                         </w:p>
                         <w:p>
                           <w:pPr>
-                            <w:pStyle w:val="Style20"/>
-                            <w:overflowPunct w:val="false"/>
+                            <w:pStyle w:val="Style17"/>
+                            <w:overflowPunct w:val="true"/>
                             <w:spacing w:lineRule="exact" w:line="283"/>
                             <w:rPr/>
                           </w:pPr>
@@ -1822,8 +1846,8 @@
                         </w:p>
                         <w:p>
                           <w:pPr>
-                            <w:pStyle w:val="Style20"/>
-                            <w:overflowPunct w:val="false"/>
+                            <w:pStyle w:val="Style17"/>
+                            <w:overflowPunct w:val="true"/>
                             <w:spacing w:lineRule="exact" w:line="283"/>
                             <w:rPr/>
                           </w:pPr>
@@ -1863,8 +1887,8 @@
                         </w:p>
                         <w:p>
                           <w:pPr>
-                            <w:pStyle w:val="Style20"/>
-                            <w:overflowPunct w:val="false"/>
+                            <w:pStyle w:val="Style17"/>
+                            <w:overflowPunct w:val="true"/>
                             <w:spacing w:lineRule="exact" w:line="283"/>
                             <w:rPr/>
                           </w:pPr>
@@ -1893,7 +1917,7 @@
         </mc:Choice>
         <mc:Fallback>
           <w:pict>
-            <v:rect id="shape_0" ID="Фигура2" stroked="f" style="position:absolute;margin-left:221.35pt;margin-top:-58.05pt;width:250.45pt;height:56.45pt">
+            <v:rect id="shape_0" ID="Фигура2" stroked="f" style="position:absolute;margin-left:221.35pt;margin-top:-58.05pt;width:250.6pt;height:56.45pt">
               <w10:wrap type="square"/>
               <v:fill o:detectmouseclick="t" on="false"/>
               <v:stroke color="#3465a4" joinstyle="round" endcap="flat"/>
@@ -1901,8 +1925,8 @@
                 <w:txbxContent>
                   <w:p>
                     <w:pPr>
-                      <w:pStyle w:val="Style20"/>
-                      <w:overflowPunct w:val="false"/>
+                      <w:pStyle w:val="Style17"/>
+                      <w:overflowPunct w:val="true"/>
                       <w:spacing w:lineRule="exact" w:line="283"/>
                       <w:rPr/>
                     </w:pPr>
@@ -1964,8 +1988,8 @@
                   </w:p>
                   <w:p>
                     <w:pPr>
-                      <w:pStyle w:val="Style20"/>
-                      <w:overflowPunct w:val="false"/>
+                      <w:pStyle w:val="Style17"/>
+                      <w:overflowPunct w:val="true"/>
                       <w:spacing w:lineRule="exact" w:line="283"/>
                       <w:rPr/>
                     </w:pPr>
@@ -1983,8 +2007,8 @@
                   </w:p>
                   <w:p>
                     <w:pPr>
-                      <w:pStyle w:val="Style20"/>
-                      <w:overflowPunct w:val="false"/>
+                      <w:pStyle w:val="Style17"/>
+                      <w:overflowPunct w:val="true"/>
                       <w:spacing w:lineRule="exact" w:line="283"/>
                       <w:rPr/>
                     </w:pPr>
@@ -2024,8 +2048,8 @@
                   </w:p>
                   <w:p>
                     <w:pPr>
-                      <w:pStyle w:val="Style20"/>
-                      <w:overflowPunct w:val="false"/>
+                      <w:pStyle w:val="Style17"/>
+                      <w:overflowPunct w:val="true"/>
                       <w:spacing w:lineRule="exact" w:line="283"/>
                       <w:rPr/>
                     </w:pPr>
@@ -2059,7 +2083,7 @@
           <wp:extent cx="6120130" cy="1164590"/>
           <wp:effectExtent l="0" t="0" r="0" b="0"/>
           <wp:wrapTopAndBottom/>
-          <wp:docPr id="4" name="Изображение1" descr=""/>
+          <wp:docPr id="5" name="Изображение1" descr=""/>
           <wp:cNvGraphicFramePr>
             <a:graphicFrameLocks xmlns:a="http://schemas.openxmlformats.org/drawingml/2006/main" noChangeAspect="1"/>
           </wp:cNvGraphicFramePr>
@@ -2067,7 +2091,7 @@
             <a:graphicData uri="http://schemas.openxmlformats.org/drawingml/2006/picture">
               <pic:pic xmlns:pic="http://schemas.openxmlformats.org/drawingml/2006/picture">
                 <pic:nvPicPr>
-                  <pic:cNvPr id="4" name="Изображение1" descr=""/>
+                  <pic:cNvPr id="5" name="Изображение1" descr=""/>
                   <pic:cNvPicPr>
                     <a:picLocks noChangeAspect="1" noChangeArrowheads="1"/>
                   </pic:cNvPicPr>
@@ -2110,9 +2134,7 @@
       </w:rPr>
     </w:rPrDefault>
     <w:pPrDefault>
-      <w:pPr>
-        <w:suppressAutoHyphens w:val="true"/>
-      </w:pPr>
+      <w:pPr/>
     </w:pPrDefault>
   </w:docDefaults>
   <w:style w:type="paragraph" w:styleId="Normal">
@@ -2134,10 +2156,10 @@
       <w:lang w:val="en-AU" w:eastAsia="zh-CN" w:bidi="hi-IN"/>
     </w:rPr>
   </w:style>
-  <w:style w:type="paragraph" w:styleId="Style14">
-    <w:name w:val="Заголовок"/>
+  <w:style w:type="paragraph" w:styleId="Heading">
+    <w:name w:val="Heading"/>
     <w:basedOn w:val="Normal"/>
-    <w:next w:val="Style15"/>
+    <w:next w:val="TextBody"/>
     <w:qFormat/>
     <w:pPr>
       <w:keepNext w:val="true"/>
@@ -2149,7 +2171,7 @@
       <w:szCs w:val="28"/>
     </w:rPr>
   </w:style>
-  <w:style w:type="paragraph" w:styleId="Style15">
+  <w:style w:type="paragraph" w:styleId="TextBody">
     <w:name w:val="Body Text"/>
     <w:basedOn w:val="Normal"/>
     <w:pPr>
@@ -2157,15 +2179,15 @@
     </w:pPr>
     <w:rPr/>
   </w:style>
-  <w:style w:type="paragraph" w:styleId="Style16">
+  <w:style w:type="paragraph" w:styleId="List">
     <w:name w:val="List"/>
-    <w:basedOn w:val="Style15"/>
+    <w:basedOn w:val="TextBody"/>
     <w:pPr/>
     <w:rPr>
       <w:rFonts w:cs="FreeSans"/>
     </w:rPr>
   </w:style>
-  <w:style w:type="paragraph" w:styleId="Style17">
+  <w:style w:type="paragraph" w:styleId="Caption">
     <w:name w:val="Caption"/>
     <w:basedOn w:val="Normal"/>
     <w:qFormat/>
@@ -2181,7 +2203,32 @@
       <w:szCs w:val="24"/>
     </w:rPr>
   </w:style>
-  <w:style w:type="paragraph" w:styleId="Style18">
+  <w:style w:type="paragraph" w:styleId="Index">
+    <w:name w:val="Index"/>
+    <w:basedOn w:val="Normal"/>
+    <w:qFormat/>
+    <w:pPr>
+      <w:suppressLineNumbers/>
+    </w:pPr>
+    <w:rPr>
+      <w:rFonts w:cs="FreeSans"/>
+    </w:rPr>
+  </w:style>
+  <w:style w:type="paragraph" w:styleId="Style14">
+    <w:name w:val="Заголовок"/>
+    <w:basedOn w:val="Normal"/>
+    <w:qFormat/>
+    <w:pPr>
+      <w:keepNext w:val="true"/>
+      <w:spacing w:before="240" w:after="120"/>
+    </w:pPr>
+    <w:rPr>
+      <w:rFonts w:ascii="Liberation Sans" w:hAnsi="Liberation Sans" w:eastAsia="DejaVu Sans" w:cs="FreeSans"/>
+      <w:sz w:val="28"/>
+      <w:szCs w:val="28"/>
+    </w:rPr>
+  </w:style>
+  <w:style w:type="paragraph" w:styleId="Style15">
     <w:name w:val="Указатель"/>
     <w:basedOn w:val="Normal"/>
     <w:qFormat/>
@@ -2192,7 +2239,7 @@
       <w:rFonts w:cs="FreeSans"/>
     </w:rPr>
   </w:style>
-  <w:style w:type="paragraph" w:styleId="Style19">
+  <w:style w:type="paragraph" w:styleId="Style16">
     <w:name w:val="Текст в заданном формате"/>
     <w:basedOn w:val="Normal"/>
     <w:qFormat/>
@@ -2205,36 +2252,35 @@
       <w:szCs w:val="20"/>
     </w:rPr>
   </w:style>
-  <w:style w:type="paragraph" w:styleId="Style20">
+  <w:style w:type="paragraph" w:styleId="Style17">
     <w:name w:val="Содержимое врезки"/>
     <w:basedOn w:val="Normal"/>
     <w:qFormat/>
     <w:pPr/>
     <w:rPr/>
   </w:style>
-  <w:style w:type="paragraph" w:styleId="Style21">
+  <w:style w:type="paragraph" w:styleId="Style18">
     <w:name w:val="Верхний и нижний колонтитулы"/>
     <w:basedOn w:val="Normal"/>
     <w:qFormat/>
     <w:pPr>
       <w:suppressLineNumbers/>
       <w:tabs>
-        <w:tab w:val="clear" w:pos="720"/>
         <w:tab w:val="center" w:pos="4819" w:leader="none"/>
         <w:tab w:val="right" w:pos="9638" w:leader="none"/>
       </w:tabs>
     </w:pPr>
     <w:rPr/>
   </w:style>
-  <w:style w:type="paragraph" w:styleId="Style22">
+  <w:style w:type="paragraph" w:styleId="Header">
     <w:name w:val="Header"/>
-    <w:basedOn w:val="Style21"/>
+    <w:basedOn w:val="Style18"/>
     <w:pPr>
       <w:suppressLineNumbers/>
     </w:pPr>
     <w:rPr/>
   </w:style>
-  <w:style w:type="paragraph" w:styleId="Style23">
+  <w:style w:type="paragraph" w:styleId="Style19">
     <w:name w:val="Содержимое таблицы"/>
     <w:basedOn w:val="Normal"/>
     <w:qFormat/>
@@ -2243,9 +2289,9 @@
     </w:pPr>
     <w:rPr/>
   </w:style>
-  <w:style w:type="paragraph" w:styleId="Style24">
+  <w:style w:type="paragraph" w:styleId="Style20">
     <w:name w:val="Заголовок таблицы"/>
-    <w:basedOn w:val="Style23"/>
+    <w:basedOn w:val="Style19"/>
     <w:qFormat/>
     <w:pPr>
       <w:suppressLineNumbers/>
@@ -2256,5 +2302,12 @@
       <w:bCs/>
     </w:rPr>
   </w:style>
+  <w:style w:type="paragraph" w:styleId="FrameContents">
+    <w:name w:val="Frame Contents"/>
+    <w:basedOn w:val="Normal"/>
+    <w:qFormat/>
+    <w:pPr/>
+    <w:rPr/>
+  </w:style>
 </w:styles>
 </file>
</xml_diff>

<commit_message>
Offer print form seems ready
</commit_message>
<xml_diff>
--- a/Шаблон_КП.docx
+++ b/Шаблон_КП.docx
@@ -212,9 +212,9 @@
       </w:tblPr>
       <w:tblGrid>
         <w:gridCol w:w="613"/>
-        <w:gridCol w:w="1750"/>
-        <w:gridCol w:w="3636"/>
-        <w:gridCol w:w="803"/>
+        <w:gridCol w:w="1650"/>
+        <w:gridCol w:w="3579"/>
+        <w:gridCol w:w="960"/>
         <w:gridCol w:w="785"/>
         <w:gridCol w:w="1307"/>
         <w:gridCol w:w="1305"/>
@@ -271,7 +271,7 @@
         </w:tc>
         <w:tc>
           <w:tcPr>
-            <w:tcW w:w="1750" w:type="dxa"/>
+            <w:tcW w:w="1650" w:type="dxa"/>
             <w:tcBorders>
               <w:top w:val="single" w:sz="4" w:space="0" w:color="000000"/>
               <w:left w:val="single" w:sz="4" w:space="0" w:color="000000"/>
@@ -315,7 +315,7 @@
         </w:tc>
         <w:tc>
           <w:tcPr>
-            <w:tcW w:w="3636" w:type="dxa"/>
+            <w:tcW w:w="3579" w:type="dxa"/>
             <w:tcBorders>
               <w:top w:val="single" w:sz="4" w:space="0" w:color="000000"/>
               <w:left w:val="single" w:sz="4" w:space="0" w:color="000000"/>
@@ -359,7 +359,7 @@
         </w:tc>
         <w:tc>
           <w:tcPr>
-            <w:tcW w:w="803" w:type="dxa"/>
+            <w:tcW w:w="960" w:type="dxa"/>
             <w:tcBorders>
               <w:top w:val="single" w:sz="4" w:space="0" w:color="000000"/>
               <w:left w:val="single" w:sz="4" w:space="0" w:color="000000"/>
@@ -697,7 +697,7 @@
         </w:tc>
         <w:tc>
           <w:tcPr>
-            <w:tcW w:w="1750" w:type="dxa"/>
+            <w:tcW w:w="1650" w:type="dxa"/>
             <w:tcBorders>
               <w:top w:val="single" w:sz="4" w:space="0" w:color="000000"/>
               <w:left w:val="single" w:sz="4" w:space="0" w:color="000000"/>
@@ -739,7 +739,7 @@
         </w:tc>
         <w:tc>
           <w:tcPr>
-            <w:tcW w:w="3636" w:type="dxa"/>
+            <w:tcW w:w="3579" w:type="dxa"/>
             <w:tcBorders>
               <w:top w:val="single" w:sz="4" w:space="0" w:color="000000"/>
               <w:left w:val="single" w:sz="4" w:space="0" w:color="000000"/>
@@ -781,7 +781,7 @@
         </w:tc>
         <w:tc>
           <w:tcPr>
-            <w:tcW w:w="803" w:type="dxa"/>
+            <w:tcW w:w="960" w:type="dxa"/>
             <w:tcBorders>
               <w:top w:val="single" w:sz="4" w:space="0" w:color="000000"/>
               <w:left w:val="single" w:sz="4" w:space="0" w:color="000000"/>
@@ -955,6 +955,7 @@
             <w:tcW w:w="10199" w:type="dxa"/>
             <w:gridSpan w:val="7"/>
             <w:tcBorders>
+              <w:top w:val="single" w:sz="4" w:space="0" w:color="000000"/>
               <w:left w:val="single" w:sz="4" w:space="0" w:color="000000"/>
               <w:bottom w:val="single" w:sz="4" w:space="0" w:color="000000"/>
               <w:right w:val="single" w:sz="4" w:space="0" w:color="000000"/>
@@ -1678,7 +1679,7 @@
               <wp:positionV relativeFrom="paragraph">
                 <wp:posOffset>-671195</wp:posOffset>
               </wp:positionV>
-              <wp:extent cx="3220720" cy="453390"/>
+              <wp:extent cx="3221355" cy="454025"/>
               <wp:effectExtent l="0" t="0" r="0" b="0"/>
               <wp:wrapNone/>
               <wp:docPr id="2" name="Фигура1"/>
@@ -1689,7 +1690,7 @@
                     <wps:spPr>
                       <a:xfrm>
                         <a:off x="0" y="0"/>
-                        <a:ext cx="3220200" cy="452880"/>
+                        <a:ext cx="3220560" cy="453240"/>
                       </a:xfrm>
                       <a:prstGeom prst="rect">
                         <a:avLst/>
@@ -1714,7 +1715,7 @@
         </mc:Choice>
         <mc:Fallback>
           <w:pict>
-            <v:rect id="shape_0" ID="Фигура1" stroked="f" style="position:absolute;margin-left:221.35pt;margin-top:-52.85pt;width:253.5pt;height:35.6pt">
+            <v:rect id="shape_0" ID="Фигура1" stroked="f" style="position:absolute;margin-left:221.35pt;margin-top:-52.85pt;width:253.55pt;height:35.65pt">
               <w10:wrap type="none"/>
               <v:fill o:detectmouseclick="t" on="false"/>
               <v:stroke color="#3465a4" joinstyle="round" endcap="flat"/>
@@ -1733,7 +1734,7 @@
               <wp:positionV relativeFrom="paragraph">
                 <wp:posOffset>-737235</wp:posOffset>
               </wp:positionV>
-              <wp:extent cx="3183890" cy="718185"/>
+              <wp:extent cx="3184525" cy="718185"/>
               <wp:effectExtent l="0" t="0" r="0" b="0"/>
               <wp:wrapNone/>
               <wp:docPr id="3" name="Фигура2"/>
@@ -1744,7 +1745,7 @@
                     <wps:spPr>
                       <a:xfrm>
                         <a:off x="0" y="0"/>
-                        <a:ext cx="3183120" cy="717480"/>
+                        <a:ext cx="3183840" cy="717480"/>
                       </a:xfrm>
                       <a:prstGeom prst="rect">
                         <a:avLst/>
@@ -1765,7 +1766,7 @@
                         <w:p>
                           <w:pPr>
                             <w:pStyle w:val="Style17"/>
-                            <w:overflowPunct w:val="true"/>
+                            <w:overflowPunct w:val="false"/>
                             <w:spacing w:lineRule="exact" w:line="283"/>
                             <w:rPr/>
                           </w:pPr>
@@ -1828,7 +1829,7 @@
                         <w:p>
                           <w:pPr>
                             <w:pStyle w:val="Style17"/>
-                            <w:overflowPunct w:val="true"/>
+                            <w:overflowPunct w:val="false"/>
                             <w:spacing w:lineRule="exact" w:line="283"/>
                             <w:rPr/>
                           </w:pPr>
@@ -1847,7 +1848,7 @@
                         <w:p>
                           <w:pPr>
                             <w:pStyle w:val="Style17"/>
-                            <w:overflowPunct w:val="true"/>
+                            <w:overflowPunct w:val="false"/>
                             <w:spacing w:lineRule="exact" w:line="283"/>
                             <w:rPr/>
                           </w:pPr>
@@ -1888,7 +1889,7 @@
                         <w:p>
                           <w:pPr>
                             <w:pStyle w:val="Style17"/>
-                            <w:overflowPunct w:val="true"/>
+                            <w:overflowPunct w:val="false"/>
                             <w:spacing w:lineRule="exact" w:line="283"/>
                             <w:rPr/>
                           </w:pPr>
@@ -1917,7 +1918,7 @@
         </mc:Choice>
         <mc:Fallback>
           <w:pict>
-            <v:rect id="shape_0" ID="Фигура2" stroked="f" style="position:absolute;margin-left:221.35pt;margin-top:-58.05pt;width:250.6pt;height:56.45pt">
+            <v:rect id="shape_0" ID="Фигура2" stroked="f" style="position:absolute;margin-left:221.35pt;margin-top:-58.05pt;width:250.65pt;height:56.45pt">
               <w10:wrap type="square"/>
               <v:fill o:detectmouseclick="t" on="false"/>
               <v:stroke color="#3465a4" joinstyle="round" endcap="flat"/>
@@ -1926,7 +1927,7 @@
                   <w:p>
                     <w:pPr>
                       <w:pStyle w:val="Style17"/>
-                      <w:overflowPunct w:val="true"/>
+                      <w:overflowPunct w:val="false"/>
                       <w:spacing w:lineRule="exact" w:line="283"/>
                       <w:rPr/>
                     </w:pPr>
@@ -1989,7 +1990,7 @@
                   <w:p>
                     <w:pPr>
                       <w:pStyle w:val="Style17"/>
-                      <w:overflowPunct w:val="true"/>
+                      <w:overflowPunct w:val="false"/>
                       <w:spacing w:lineRule="exact" w:line="283"/>
                       <w:rPr/>
                     </w:pPr>
@@ -2008,7 +2009,7 @@
                   <w:p>
                     <w:pPr>
                       <w:pStyle w:val="Style17"/>
-                      <w:overflowPunct w:val="true"/>
+                      <w:overflowPunct w:val="false"/>
                       <w:spacing w:lineRule="exact" w:line="283"/>
                       <w:rPr/>
                     </w:pPr>
@@ -2049,7 +2050,7 @@
                   <w:p>
                     <w:pPr>
                       <w:pStyle w:val="Style17"/>
-                      <w:overflowPunct w:val="true"/>
+                      <w:overflowPunct w:val="false"/>
                       <w:spacing w:lineRule="exact" w:line="283"/>
                       <w:rPr/>
                     </w:pPr>

</xml_diff>